<commit_message>
testcase process design afgewerkt
</commit_message>
<xml_diff>
--- a/documentatie/SWOT-analyse/testcase Campus Games.docx
+++ b/documentatie/SWOT-analyse/testcase Campus Games.docx
@@ -5,161 +5,1198 @@
     <w:p>
       <w:pPr>
         <w:rPr>
+          <w:sz w:val="32"/>
+          <w:szCs w:val="32"/>
+        </w:rPr>
+      </w:pPr>
+      <w:r>
+        <w:rPr>
           <w:sz w:val="40"/>
           <w:szCs w:val="40"/>
         </w:rPr>
-      </w:pPr>
-      <w:r>
+        <w:t>Testcase prototype – PX3 Campus Games</w:t>
+      </w:r>
+    </w:p>
+    <w:p>
+      <w:pPr>
         <w:rPr>
           <w:sz w:val="40"/>
           <w:szCs w:val="40"/>
         </w:rPr>
-        <w:t>Testcase prototype – PX3 Campus Games</w:t>
-      </w:r>
-    </w:p>
-    <w:p>
-      <w:pPr>
-        <w:rPr>
-          <w:sz w:val="32"/>
-          <w:szCs w:val="32"/>
-        </w:rPr>
       </w:pPr>
       <w:r>
         <w:rPr>
           <w:rStyle w:val="Heading2Char"/>
         </w:rPr>
-        <w:t>Focus area:</w:t>
-      </w:r>
-      <w:r>
-        <w:rPr>
-          <w:sz w:val="32"/>
-          <w:szCs w:val="32"/>
-        </w:rPr>
-        <w:t xml:space="preserve"> we willen vooral focussen op de website zelf (frontend) en hoe de gebruiker ermee te werk gaat.</w:t>
-      </w:r>
-    </w:p>
-    <w:p>
-      <w:pPr>
-        <w:rPr>
-          <w:sz w:val="32"/>
-          <w:szCs w:val="32"/>
-        </w:rPr>
-      </w:pPr>
-    </w:p>
-    <w:p>
-      <w:pPr>
-        <w:rPr>
-          <w:sz w:val="32"/>
-          <w:szCs w:val="32"/>
-        </w:rPr>
-      </w:pPr>
-      <w:r>
-        <w:rPr>
-          <w:rStyle w:val="Heading2Char"/>
-        </w:rPr>
-        <w:t>Type gebruiker:</w:t>
-      </w:r>
-      <w:r>
-        <w:rPr>
-          <w:sz w:val="32"/>
-          <w:szCs w:val="32"/>
-        </w:rPr>
-        <w:t xml:space="preserve"> de test doen we best met een gebruiker die niet van het project af weet, zodat we feedback krijgen van iemand die niet weet wat er nog moet veranderen en hoe het eerst was.</w:t>
-      </w:r>
-    </w:p>
-    <w:p>
-      <w:pPr>
-        <w:rPr>
-          <w:sz w:val="32"/>
-          <w:szCs w:val="32"/>
-        </w:rPr>
-      </w:pPr>
-    </w:p>
-    <w:p>
-      <w:pPr>
-        <w:rPr>
-          <w:sz w:val="32"/>
-          <w:szCs w:val="32"/>
-        </w:rPr>
-      </w:pPr>
-      <w:r>
-        <w:rPr>
-          <w:rStyle w:val="Heading2Char"/>
-        </w:rPr>
-        <w:t>Vragen voor de gebruiker:</w:t>
-      </w:r>
-      <w:r>
-        <w:rPr>
-          <w:sz w:val="32"/>
-          <w:szCs w:val="32"/>
-        </w:rPr>
-        <w:t xml:space="preserve"> hoe intuïtief is de website, snap je wat je kan doen en hoe je het moet doen, zijn dingen die je zou willen veranderen?</w:t>
-      </w:r>
-    </w:p>
-    <w:p>
-      <w:pPr>
-        <w:rPr>
-          <w:sz w:val="32"/>
-          <w:szCs w:val="32"/>
-        </w:rPr>
-      </w:pPr>
-    </w:p>
-    <w:p>
-      <w:pPr>
-        <w:rPr>
-          <w:sz w:val="32"/>
-          <w:szCs w:val="32"/>
-        </w:rPr>
-      </w:pPr>
-    </w:p>
-    <w:p>
-      <w:pPr>
-        <w:rPr>
-          <w:sz w:val="32"/>
-          <w:szCs w:val="32"/>
-        </w:rPr>
-      </w:pPr>
-      <w:r>
-        <w:rPr>
-          <w:rStyle w:val="Heading2Char"/>
-        </w:rPr>
-        <w:t>Wat willen we specifiek testen:</w:t>
-      </w:r>
-      <w:r>
-        <w:rPr>
-          <w:sz w:val="32"/>
-          <w:szCs w:val="32"/>
-        </w:rPr>
-        <w:t xml:space="preserve"> kan de gebruiker een account aanmaken en inloggen, kan de gebruiker de kaartcollectie zien en kaarten ruilen met iemand van het team als test, snapt de gebruiker het doel van het spel, snapt de gebruiker hoe de kaarten werken? </w:t>
-      </w:r>
-    </w:p>
-    <w:p>
-      <w:pPr>
-        <w:rPr>
-          <w:sz w:val="32"/>
-          <w:szCs w:val="32"/>
-        </w:rPr>
-      </w:pPr>
-    </w:p>
-    <w:p>
-      <w:pPr>
-        <w:rPr>
-          <w:sz w:val="32"/>
-          <w:szCs w:val="32"/>
-        </w:rPr>
-      </w:pPr>
-      <w:r>
-        <w:rPr>
-          <w:rStyle w:val="Heading2Char"/>
-        </w:rPr>
-        <w:t>Instructies voor de gebruiker:</w:t>
-      </w:r>
-      <w:r>
-        <w:rPr>
-          <w:sz w:val="32"/>
-          <w:szCs w:val="32"/>
-        </w:rPr>
-        <w:t xml:space="preserve"> maak een account aan op de website, log in en ruil vervolgens en kaart met iemand van het team.</w:t>
+        <w:t>Doel van de test:</w:t>
+      </w:r>
+      <w:r>
+        <w:rPr>
+          <w:sz w:val="32"/>
+          <w:szCs w:val="32"/>
+        </w:rPr>
+        <w:t xml:space="preserve"> </w:t>
+      </w:r>
+    </w:p>
+    <w:p>
+      <w:pPr>
+        <w:rPr>
+          <w:sz w:val="32"/>
+          <w:szCs w:val="32"/>
+        </w:rPr>
+      </w:pPr>
+      <w:r>
+        <w:rPr>
+          <w:sz w:val="32"/>
+          <w:szCs w:val="32"/>
+        </w:rPr>
+        <w:t>De test is bedoeld om het gebruiksgemak van de website te evalueren. De test wordt uitgevoerd door iemand van onze doelgroep, een student, die vervolgens feedback zal geven over het gebruik van de website.</w:t>
+      </w:r>
+    </w:p>
+    <w:p>
+      <w:pPr>
+        <w:rPr>
+          <w:sz w:val="32"/>
+          <w:szCs w:val="32"/>
+        </w:rPr>
+      </w:pPr>
+    </w:p>
+    <w:p>
+      <w:pPr>
+        <w:pStyle w:val="Heading2"/>
+      </w:pPr>
+      <w:r>
+        <w:t>Testonderwerp:</w:t>
+      </w:r>
+    </w:p>
+    <w:p>
+      <w:pPr>
+        <w:rPr>
+          <w:sz w:val="32"/>
+          <w:szCs w:val="32"/>
+        </w:rPr>
+      </w:pPr>
+      <w:r>
+        <w:rPr>
+          <w:sz w:val="32"/>
+          <w:szCs w:val="32"/>
+        </w:rPr>
+        <w:t>Naam:</w:t>
+      </w:r>
+      <w:r>
+        <w:rPr>
+          <w:sz w:val="32"/>
+          <w:szCs w:val="32"/>
+        </w:rPr>
+        <w:t xml:space="preserve"> PX3 – Campus Games</w:t>
+      </w:r>
+    </w:p>
+    <w:p>
+      <w:pPr>
+        <w:rPr>
+          <w:sz w:val="32"/>
+          <w:szCs w:val="32"/>
+        </w:rPr>
+      </w:pPr>
+      <w:r>
+        <w:rPr>
+          <w:sz w:val="32"/>
+          <w:szCs w:val="32"/>
+        </w:rPr>
+        <w:t>Beschrijving: Ons project is een web-</w:t>
+      </w:r>
+      <w:proofErr w:type="spellStart"/>
+      <w:r>
+        <w:rPr>
+          <w:sz w:val="32"/>
+          <w:szCs w:val="32"/>
+        </w:rPr>
+        <w:t>based</w:t>
+      </w:r>
+      <w:proofErr w:type="spellEnd"/>
+      <w:r>
+        <w:rPr>
+          <w:sz w:val="32"/>
+          <w:szCs w:val="32"/>
+        </w:rPr>
+        <w:t xml:space="preserve"> kaartspel, waarin kaarten kunnen geruild en verzameld worden. In de toekomst kan dit nog uitgebreid worden om een </w:t>
+      </w:r>
+      <w:proofErr w:type="spellStart"/>
+      <w:r>
+        <w:rPr>
+          <w:sz w:val="32"/>
+          <w:szCs w:val="32"/>
+        </w:rPr>
+        <w:t>battle</w:t>
+      </w:r>
+      <w:proofErr w:type="spellEnd"/>
+      <w:r>
+        <w:rPr>
+          <w:sz w:val="32"/>
+          <w:szCs w:val="32"/>
+        </w:rPr>
+        <w:t>-systeem te implementeren alsook fysieke robots die je helpen bij je voortgang in het spel.</w:t>
+      </w:r>
+      <w:r>
+        <w:rPr>
+          <w:sz w:val="32"/>
+          <w:szCs w:val="32"/>
+        </w:rPr>
+        <w:br/>
+      </w:r>
+      <w:r>
+        <w:rPr>
+          <w:sz w:val="32"/>
+          <w:szCs w:val="32"/>
+        </w:rPr>
+        <w:br/>
+        <w:t xml:space="preserve">Testsubject: Een willekeurige student op de campus </w:t>
+      </w:r>
+      <w:proofErr w:type="spellStart"/>
+      <w:r>
+        <w:rPr>
+          <w:sz w:val="32"/>
+          <w:szCs w:val="32"/>
+        </w:rPr>
+        <w:t>Vives</w:t>
+      </w:r>
+      <w:proofErr w:type="spellEnd"/>
+      <w:r>
+        <w:rPr>
+          <w:sz w:val="32"/>
+          <w:szCs w:val="32"/>
+        </w:rPr>
+        <w:t xml:space="preserve"> Brugge.</w:t>
+      </w:r>
+    </w:p>
+    <w:p>
+      <w:pPr>
+        <w:rPr>
+          <w:sz w:val="32"/>
+          <w:szCs w:val="32"/>
+        </w:rPr>
+      </w:pPr>
+    </w:p>
+    <w:p>
+      <w:pPr>
+        <w:pStyle w:val="Heading2"/>
+      </w:pPr>
+      <w:r>
+        <w:t>Vereisten testsubject:</w:t>
+      </w:r>
+    </w:p>
+    <w:p>
+      <w:pPr>
+        <w:rPr>
+          <w:sz w:val="32"/>
+          <w:szCs w:val="32"/>
+        </w:rPr>
+      </w:pPr>
+      <w:r>
+        <w:rPr>
+          <w:sz w:val="32"/>
+          <w:szCs w:val="32"/>
+        </w:rPr>
+        <w:t>Er zijn geen specifieke vereisten van het testsubject.</w:t>
+      </w:r>
+    </w:p>
+    <w:p>
+      <w:pPr>
+        <w:rPr>
+          <w:sz w:val="32"/>
+          <w:szCs w:val="32"/>
+        </w:rPr>
+      </w:pPr>
+    </w:p>
+    <w:p>
+      <w:pPr>
+        <w:pStyle w:val="Heading2"/>
+      </w:pPr>
+      <w:r>
+        <w:t>Uitsluitingscriteria:</w:t>
+      </w:r>
+    </w:p>
+    <w:p>
+      <w:pPr>
+        <w:rPr>
+          <w:sz w:val="32"/>
+          <w:szCs w:val="32"/>
+        </w:rPr>
+      </w:pPr>
+      <w:r>
+        <w:t xml:space="preserve"> </w:t>
+      </w:r>
+      <w:r>
+        <w:rPr>
+          <w:sz w:val="32"/>
+          <w:szCs w:val="32"/>
+        </w:rPr>
+        <w:t>Studenten die elektronica-</w:t>
+      </w:r>
+      <w:proofErr w:type="spellStart"/>
+      <w:r>
+        <w:rPr>
+          <w:sz w:val="32"/>
+          <w:szCs w:val="32"/>
+        </w:rPr>
+        <w:t>ict</w:t>
+      </w:r>
+      <w:proofErr w:type="spellEnd"/>
+      <w:r>
+        <w:rPr>
+          <w:sz w:val="32"/>
+          <w:szCs w:val="32"/>
+        </w:rPr>
+        <w:t xml:space="preserve"> volgen, zij weten al deels hoe alles werkt, waardoor we een inaccuraat resultaat krijgen.</w:t>
+      </w:r>
+    </w:p>
+    <w:p>
+      <w:pPr>
+        <w:rPr>
+          <w:sz w:val="32"/>
+          <w:szCs w:val="32"/>
+        </w:rPr>
+      </w:pPr>
+    </w:p>
+    <w:p>
+      <w:pPr>
+        <w:pStyle w:val="Heading2"/>
+      </w:pPr>
+      <w:r>
+        <w:lastRenderedPageBreak/>
+        <w:t>Testomgeving:</w:t>
+      </w:r>
+    </w:p>
+    <w:p>
+      <w:pPr>
+        <w:pStyle w:val="ListParagraph"/>
+        <w:numPr>
+          <w:ilvl w:val="0"/>
+          <w:numId w:val="2"/>
+        </w:numPr>
+        <w:rPr>
+          <w:sz w:val="32"/>
+          <w:szCs w:val="32"/>
+        </w:rPr>
+      </w:pPr>
+      <w:r>
+        <w:rPr>
+          <w:sz w:val="32"/>
+          <w:szCs w:val="32"/>
+        </w:rPr>
+        <w:t xml:space="preserve">De test vindt plaats op de campus </w:t>
+      </w:r>
+      <w:proofErr w:type="spellStart"/>
+      <w:r>
+        <w:rPr>
+          <w:sz w:val="32"/>
+          <w:szCs w:val="32"/>
+        </w:rPr>
+        <w:t>Vives</w:t>
+      </w:r>
+      <w:proofErr w:type="spellEnd"/>
+      <w:r>
+        <w:rPr>
+          <w:sz w:val="32"/>
+          <w:szCs w:val="32"/>
+        </w:rPr>
+        <w:t xml:space="preserve"> Brugge, tijdens een lesdag.</w:t>
+      </w:r>
+    </w:p>
+    <w:p>
+      <w:pPr>
+        <w:pStyle w:val="ListParagraph"/>
+        <w:numPr>
+          <w:ilvl w:val="0"/>
+          <w:numId w:val="2"/>
+        </w:numPr>
+        <w:rPr>
+          <w:sz w:val="32"/>
+          <w:szCs w:val="32"/>
+        </w:rPr>
+      </w:pPr>
+      <w:r>
+        <w:rPr>
+          <w:sz w:val="32"/>
+          <w:szCs w:val="32"/>
+        </w:rPr>
+        <w:t xml:space="preserve">Er is telkens iemand van ons team bij </w:t>
+      </w:r>
+      <w:r>
+        <w:rPr>
+          <w:sz w:val="32"/>
+          <w:szCs w:val="32"/>
+        </w:rPr>
+        <w:t>om een kaart te ruilen met het testsubject.</w:t>
+      </w:r>
+    </w:p>
+    <w:p>
+      <w:pPr>
+        <w:rPr>
+          <w:sz w:val="32"/>
+          <w:szCs w:val="32"/>
+        </w:rPr>
+      </w:pPr>
+    </w:p>
+    <w:p>
+      <w:pPr>
+        <w:pStyle w:val="Heading2"/>
+      </w:pPr>
+      <w:r>
+        <w:t>Testprotocol:</w:t>
+      </w:r>
+    </w:p>
+    <w:p>
+      <w:pPr>
+        <w:rPr>
+          <w:sz w:val="32"/>
+          <w:szCs w:val="32"/>
+        </w:rPr>
+      </w:pPr>
+      <w:r>
+        <w:rPr>
+          <w:sz w:val="32"/>
+          <w:szCs w:val="32"/>
+        </w:rPr>
+        <w:t>V</w:t>
+      </w:r>
+      <w:r>
+        <w:rPr>
+          <w:sz w:val="32"/>
+          <w:szCs w:val="32"/>
+        </w:rPr>
+        <w:t>oorbereiding</w:t>
+      </w:r>
+      <w:r>
+        <w:rPr>
+          <w:sz w:val="32"/>
+          <w:szCs w:val="32"/>
+        </w:rPr>
+        <w:t xml:space="preserve">: we zorgen ervoor dat de website functioneert zoals het hoort, zonder onverwachtse </w:t>
+      </w:r>
+      <w:proofErr w:type="spellStart"/>
+      <w:r>
+        <w:rPr>
+          <w:sz w:val="32"/>
+          <w:szCs w:val="32"/>
+        </w:rPr>
+        <w:t>errors</w:t>
+      </w:r>
+      <w:proofErr w:type="spellEnd"/>
+      <w:r>
+        <w:rPr>
+          <w:sz w:val="32"/>
+          <w:szCs w:val="32"/>
+        </w:rPr>
+        <w:t>.</w:t>
+      </w:r>
+      <w:r>
+        <w:rPr>
+          <w:sz w:val="32"/>
+          <w:szCs w:val="32"/>
+        </w:rPr>
+        <w:t xml:space="preserve"> Iemand van het team is klaar om een kaart te ruilen met het testsubject.</w:t>
+      </w:r>
+    </w:p>
+    <w:p>
+      <w:pPr>
+        <w:rPr>
+          <w:sz w:val="32"/>
+          <w:szCs w:val="32"/>
+        </w:rPr>
+      </w:pPr>
+      <w:r>
+        <w:rPr>
+          <w:sz w:val="32"/>
+          <w:szCs w:val="32"/>
+        </w:rPr>
+        <w:t>Opstartprocedure: we navigeren het testsubject naar onze website.</w:t>
+      </w:r>
+    </w:p>
+    <w:p>
+      <w:pPr>
+        <w:rPr>
+          <w:sz w:val="32"/>
+          <w:szCs w:val="32"/>
+        </w:rPr>
+      </w:pPr>
+    </w:p>
+    <w:p>
+      <w:pPr>
+        <w:pStyle w:val="Heading2"/>
+      </w:pPr>
+      <w:r>
+        <w:t>Testfasen:</w:t>
+      </w:r>
+    </w:p>
+    <w:p>
+      <w:pPr>
+        <w:pStyle w:val="ListParagraph"/>
+        <w:numPr>
+          <w:ilvl w:val="0"/>
+          <w:numId w:val="2"/>
+        </w:numPr>
+        <w:rPr>
+          <w:sz w:val="32"/>
+          <w:szCs w:val="32"/>
+        </w:rPr>
+      </w:pPr>
+      <w:r>
+        <w:rPr>
+          <w:sz w:val="32"/>
+          <w:szCs w:val="32"/>
+        </w:rPr>
+        <w:t>Fase 1: account aanmaken</w:t>
+      </w:r>
+    </w:p>
+    <w:p>
+      <w:pPr>
+        <w:pStyle w:val="ListParagraph"/>
+        <w:numPr>
+          <w:ilvl w:val="1"/>
+          <w:numId w:val="2"/>
+        </w:numPr>
+        <w:rPr>
+          <w:sz w:val="32"/>
+          <w:szCs w:val="32"/>
+        </w:rPr>
+      </w:pPr>
+      <w:r>
+        <w:rPr>
+          <w:sz w:val="32"/>
+          <w:szCs w:val="32"/>
+        </w:rPr>
+        <w:t>Laat het testsubject zelfstandig een account aanmaken.</w:t>
+      </w:r>
+    </w:p>
+    <w:p>
+      <w:pPr>
+        <w:pStyle w:val="ListParagraph"/>
+        <w:numPr>
+          <w:ilvl w:val="1"/>
+          <w:numId w:val="2"/>
+        </w:numPr>
+        <w:rPr>
+          <w:sz w:val="32"/>
+          <w:szCs w:val="32"/>
+        </w:rPr>
+      </w:pPr>
+      <w:r>
+        <w:rPr>
+          <w:sz w:val="32"/>
+          <w:szCs w:val="32"/>
+        </w:rPr>
+        <w:t>Laat het testsubject inloggen met het account.</w:t>
+      </w:r>
+    </w:p>
+    <w:p>
+      <w:pPr>
+        <w:rPr>
+          <w:sz w:val="32"/>
+          <w:szCs w:val="32"/>
+        </w:rPr>
+      </w:pPr>
+    </w:p>
+    <w:p>
+      <w:pPr>
+        <w:pStyle w:val="ListParagraph"/>
+        <w:numPr>
+          <w:ilvl w:val="0"/>
+          <w:numId w:val="2"/>
+        </w:numPr>
+        <w:rPr>
+          <w:sz w:val="32"/>
+          <w:szCs w:val="32"/>
+        </w:rPr>
+      </w:pPr>
+      <w:r>
+        <w:rPr>
+          <w:sz w:val="32"/>
+          <w:szCs w:val="32"/>
+        </w:rPr>
+        <w:t xml:space="preserve">Fase 2: </w:t>
+      </w:r>
+      <w:r>
+        <w:rPr>
+          <w:sz w:val="32"/>
+          <w:szCs w:val="32"/>
+        </w:rPr>
+        <w:t>navigeren op de website</w:t>
+      </w:r>
+    </w:p>
+    <w:p>
+      <w:pPr>
+        <w:pStyle w:val="ListParagraph"/>
+        <w:numPr>
+          <w:ilvl w:val="1"/>
+          <w:numId w:val="2"/>
+        </w:numPr>
+        <w:rPr>
+          <w:sz w:val="32"/>
+          <w:szCs w:val="32"/>
+        </w:rPr>
+      </w:pPr>
+      <w:r>
+        <w:rPr>
+          <w:sz w:val="32"/>
+          <w:szCs w:val="32"/>
+        </w:rPr>
+        <w:t>Het testsubject navigeert zelfstandig naar alle pagina’s van de website.</w:t>
+      </w:r>
+    </w:p>
+    <w:p>
+      <w:pPr>
+        <w:ind w:left="1080"/>
+        <w:rPr>
+          <w:sz w:val="32"/>
+          <w:szCs w:val="32"/>
+        </w:rPr>
+      </w:pPr>
+    </w:p>
+    <w:p>
+      <w:pPr>
+        <w:pStyle w:val="ListParagraph"/>
+        <w:numPr>
+          <w:ilvl w:val="0"/>
+          <w:numId w:val="2"/>
+        </w:numPr>
+        <w:rPr>
+          <w:sz w:val="32"/>
+          <w:szCs w:val="32"/>
+        </w:rPr>
+      </w:pPr>
+      <w:r>
+        <w:rPr>
+          <w:sz w:val="32"/>
+          <w:szCs w:val="32"/>
+        </w:rPr>
+        <w:t>Fase 3: kaarten ruilen</w:t>
+      </w:r>
+    </w:p>
+    <w:p>
+      <w:pPr>
+        <w:pStyle w:val="ListParagraph"/>
+        <w:numPr>
+          <w:ilvl w:val="1"/>
+          <w:numId w:val="2"/>
+        </w:numPr>
+        <w:rPr>
+          <w:sz w:val="32"/>
+          <w:szCs w:val="32"/>
+        </w:rPr>
+      </w:pPr>
+      <w:r>
+        <w:rPr>
+          <w:sz w:val="32"/>
+          <w:szCs w:val="32"/>
+        </w:rPr>
+        <w:t>Het testsubject ruilt een kaart met iemand van het team.</w:t>
+      </w:r>
+    </w:p>
+    <w:p>
+      <w:pPr>
+        <w:rPr>
+          <w:sz w:val="32"/>
+          <w:szCs w:val="32"/>
+        </w:rPr>
+      </w:pPr>
+    </w:p>
+    <w:p>
+      <w:pPr>
+        <w:pStyle w:val="Heading2"/>
+      </w:pPr>
+      <w:r>
+        <w:lastRenderedPageBreak/>
+        <w:t>Evaluatie van interactie:</w:t>
+      </w:r>
+    </w:p>
+    <w:p>
+      <w:pPr>
+        <w:pStyle w:val="ListParagraph"/>
+        <w:numPr>
+          <w:ilvl w:val="0"/>
+          <w:numId w:val="2"/>
+        </w:numPr>
+        <w:rPr>
+          <w:sz w:val="32"/>
+          <w:szCs w:val="32"/>
+        </w:rPr>
+      </w:pPr>
+      <w:r>
+        <w:rPr>
+          <w:sz w:val="32"/>
+          <w:szCs w:val="32"/>
+        </w:rPr>
+        <w:t>Observeer of de gebruiker plezier heeft.</w:t>
+      </w:r>
+    </w:p>
+    <w:p>
+      <w:pPr>
+        <w:pStyle w:val="ListParagraph"/>
+        <w:numPr>
+          <w:ilvl w:val="0"/>
+          <w:numId w:val="2"/>
+        </w:numPr>
+        <w:rPr>
+          <w:sz w:val="32"/>
+          <w:szCs w:val="32"/>
+        </w:rPr>
+      </w:pPr>
+      <w:r>
+        <w:rPr>
+          <w:sz w:val="32"/>
+          <w:szCs w:val="32"/>
+        </w:rPr>
+        <w:t>Observeer of er verwarring ontstaat bij de gebruiker.</w:t>
+      </w:r>
+    </w:p>
+    <w:p>
+      <w:pPr>
+        <w:pStyle w:val="ListParagraph"/>
+        <w:numPr>
+          <w:ilvl w:val="0"/>
+          <w:numId w:val="2"/>
+        </w:numPr>
+        <w:rPr>
+          <w:sz w:val="32"/>
+          <w:szCs w:val="32"/>
+        </w:rPr>
+      </w:pPr>
+      <w:r>
+        <w:rPr>
+          <w:sz w:val="32"/>
+          <w:szCs w:val="32"/>
+        </w:rPr>
+        <w:t>Vraag achteraf feedback aan de gebruiker.</w:t>
+      </w:r>
+    </w:p>
+    <w:p>
+      <w:pPr>
+        <w:rPr>
+          <w:sz w:val="32"/>
+          <w:szCs w:val="32"/>
+        </w:rPr>
+      </w:pPr>
+    </w:p>
+    <w:p>
+      <w:pPr>
+        <w:pStyle w:val="Heading2"/>
+      </w:pPr>
+      <w:r>
+        <w:t>Testcriteria:</w:t>
+      </w:r>
+    </w:p>
+    <w:p>
+      <w:pPr>
+        <w:pStyle w:val="ListParagraph"/>
+        <w:numPr>
+          <w:ilvl w:val="0"/>
+          <w:numId w:val="2"/>
+        </w:numPr>
+        <w:rPr>
+          <w:sz w:val="32"/>
+          <w:szCs w:val="32"/>
+        </w:rPr>
+      </w:pPr>
+      <w:r>
+        <w:rPr>
+          <w:sz w:val="32"/>
+          <w:szCs w:val="32"/>
+        </w:rPr>
+        <w:t>Technische eigenschappen</w:t>
+      </w:r>
+    </w:p>
+    <w:p>
+      <w:pPr>
+        <w:pStyle w:val="ListParagraph"/>
+        <w:numPr>
+          <w:ilvl w:val="1"/>
+          <w:numId w:val="2"/>
+        </w:numPr>
+        <w:rPr>
+          <w:sz w:val="32"/>
+          <w:szCs w:val="32"/>
+        </w:rPr>
+      </w:pPr>
+      <w:r>
+        <w:rPr>
+          <w:sz w:val="32"/>
+          <w:szCs w:val="32"/>
+        </w:rPr>
+        <w:t>Er wordt een nieuwe gebruiker toegevoegd in de database.</w:t>
+      </w:r>
+    </w:p>
+    <w:p>
+      <w:pPr>
+        <w:pStyle w:val="ListParagraph"/>
+        <w:numPr>
+          <w:ilvl w:val="1"/>
+          <w:numId w:val="2"/>
+        </w:numPr>
+        <w:rPr>
+          <w:sz w:val="32"/>
+          <w:szCs w:val="32"/>
+        </w:rPr>
+      </w:pPr>
+      <w:r>
+        <w:rPr>
+          <w:sz w:val="32"/>
+          <w:szCs w:val="32"/>
+        </w:rPr>
+        <w:t>Er wordt een kaart gewisseld tussen 2 accounts in de database.</w:t>
+      </w:r>
+    </w:p>
+    <w:p>
+      <w:pPr>
+        <w:rPr>
+          <w:sz w:val="32"/>
+          <w:szCs w:val="32"/>
+        </w:rPr>
+      </w:pPr>
+    </w:p>
+    <w:p>
+      <w:pPr>
+        <w:pStyle w:val="ListParagraph"/>
+        <w:numPr>
+          <w:ilvl w:val="0"/>
+          <w:numId w:val="2"/>
+        </w:numPr>
+        <w:rPr>
+          <w:sz w:val="32"/>
+          <w:szCs w:val="32"/>
+        </w:rPr>
+      </w:pPr>
+      <w:r>
+        <w:rPr>
+          <w:sz w:val="32"/>
+          <w:szCs w:val="32"/>
+        </w:rPr>
+        <w:t>Gebruiksvriendelijkheid</w:t>
+      </w:r>
+    </w:p>
+    <w:p>
+      <w:pPr>
+        <w:pStyle w:val="ListParagraph"/>
+        <w:numPr>
+          <w:ilvl w:val="1"/>
+          <w:numId w:val="2"/>
+        </w:numPr>
+        <w:rPr>
+          <w:sz w:val="32"/>
+          <w:szCs w:val="32"/>
+        </w:rPr>
+      </w:pPr>
+      <w:r>
+        <w:rPr>
+          <w:sz w:val="32"/>
+          <w:szCs w:val="32"/>
+        </w:rPr>
+        <w:t>De gebruiker moet zonder moeite een account aanmaken.</w:t>
+      </w:r>
+    </w:p>
+    <w:p>
+      <w:pPr>
+        <w:pStyle w:val="ListParagraph"/>
+        <w:numPr>
+          <w:ilvl w:val="1"/>
+          <w:numId w:val="2"/>
+        </w:numPr>
+        <w:rPr>
+          <w:sz w:val="32"/>
+          <w:szCs w:val="32"/>
+        </w:rPr>
+      </w:pPr>
+      <w:r>
+        <w:rPr>
+          <w:sz w:val="32"/>
+          <w:szCs w:val="32"/>
+        </w:rPr>
+        <w:t>De gebruiker moet zonder veel moeite een kaart ruilen.</w:t>
+      </w:r>
+    </w:p>
+    <w:p>
+      <w:pPr>
+        <w:pStyle w:val="ListParagraph"/>
+        <w:numPr>
+          <w:ilvl w:val="1"/>
+          <w:numId w:val="2"/>
+        </w:numPr>
+        <w:rPr>
+          <w:sz w:val="32"/>
+          <w:szCs w:val="32"/>
+        </w:rPr>
+      </w:pPr>
+      <w:r>
+        <w:rPr>
+          <w:sz w:val="32"/>
+          <w:szCs w:val="32"/>
+        </w:rPr>
+        <w:t xml:space="preserve">De website geeft geen onverwachte </w:t>
+      </w:r>
+      <w:proofErr w:type="spellStart"/>
+      <w:r>
+        <w:rPr>
+          <w:sz w:val="32"/>
+          <w:szCs w:val="32"/>
+        </w:rPr>
+        <w:t>errors</w:t>
+      </w:r>
+      <w:proofErr w:type="spellEnd"/>
+      <w:r>
+        <w:rPr>
+          <w:sz w:val="32"/>
+          <w:szCs w:val="32"/>
+        </w:rPr>
+        <w:t xml:space="preserve"> bij standaard input van de gebruiker.</w:t>
+      </w:r>
+    </w:p>
+    <w:p>
+      <w:pPr>
+        <w:rPr>
+          <w:sz w:val="32"/>
+          <w:szCs w:val="32"/>
+        </w:rPr>
+      </w:pPr>
+    </w:p>
+    <w:p>
+      <w:pPr>
+        <w:pStyle w:val="Heading2"/>
+      </w:pPr>
+      <w:r>
+        <w:t>Succescriteria:</w:t>
+      </w:r>
+    </w:p>
+    <w:p>
+      <w:pPr>
+        <w:rPr>
+          <w:sz w:val="32"/>
+          <w:szCs w:val="32"/>
+        </w:rPr>
+      </w:pPr>
+      <w:r>
+        <w:rPr>
+          <w:sz w:val="32"/>
+          <w:szCs w:val="32"/>
+        </w:rPr>
+        <w:t>De test wordt beschouwd als geslaagd wanneer:</w:t>
+      </w:r>
+    </w:p>
+    <w:p>
+      <w:pPr>
+        <w:pStyle w:val="ListParagraph"/>
+        <w:numPr>
+          <w:ilvl w:val="0"/>
+          <w:numId w:val="2"/>
+        </w:numPr>
+        <w:rPr>
+          <w:sz w:val="32"/>
+          <w:szCs w:val="32"/>
+        </w:rPr>
+      </w:pPr>
+      <w:r>
+        <w:rPr>
+          <w:sz w:val="32"/>
+          <w:szCs w:val="32"/>
+        </w:rPr>
+        <w:t>De gebruiker succesvol een account kan aanmaken en inloggen, zonder hulp.</w:t>
+      </w:r>
+    </w:p>
+    <w:p>
+      <w:pPr>
+        <w:pStyle w:val="ListParagraph"/>
+        <w:numPr>
+          <w:ilvl w:val="0"/>
+          <w:numId w:val="2"/>
+        </w:numPr>
+        <w:rPr>
+          <w:sz w:val="32"/>
+          <w:szCs w:val="32"/>
+        </w:rPr>
+      </w:pPr>
+      <w:r>
+        <w:rPr>
+          <w:sz w:val="32"/>
+          <w:szCs w:val="32"/>
+        </w:rPr>
+        <w:t>De gebruiker succesvol een kaart kan ruilen, zonder instructies buiten de website.</w:t>
+      </w:r>
+    </w:p>
+    <w:p>
+      <w:pPr>
+        <w:rPr>
+          <w:sz w:val="32"/>
+          <w:szCs w:val="32"/>
+        </w:rPr>
+      </w:pPr>
+      <w:r>
+        <w:rPr>
+          <w:sz w:val="32"/>
+          <w:szCs w:val="32"/>
+        </w:rPr>
+        <w:br w:type="page"/>
+      </w:r>
+    </w:p>
+    <w:p>
+      <w:pPr>
+        <w:pStyle w:val="Heading2"/>
+      </w:pPr>
+      <w:r>
+        <w:lastRenderedPageBreak/>
+        <w:t>Falen van de test:</w:t>
+      </w:r>
+    </w:p>
+    <w:p>
+      <w:pPr>
+        <w:rPr>
+          <w:sz w:val="32"/>
+          <w:szCs w:val="32"/>
+        </w:rPr>
+      </w:pPr>
+      <w:r>
+        <w:rPr>
+          <w:sz w:val="32"/>
+          <w:szCs w:val="32"/>
+        </w:rPr>
+        <w:t>De test wordt beschouwd als gefaald indien:</w:t>
+      </w:r>
+    </w:p>
+    <w:p>
+      <w:pPr>
+        <w:pStyle w:val="ListParagraph"/>
+        <w:numPr>
+          <w:ilvl w:val="0"/>
+          <w:numId w:val="2"/>
+        </w:numPr>
+        <w:rPr>
+          <w:sz w:val="32"/>
+          <w:szCs w:val="32"/>
+        </w:rPr>
+      </w:pPr>
+      <w:r>
+        <w:rPr>
+          <w:sz w:val="32"/>
+          <w:szCs w:val="32"/>
+        </w:rPr>
+        <w:t>Het account niet aangemaakt is in de database.</w:t>
+      </w:r>
+    </w:p>
+    <w:p>
+      <w:pPr>
+        <w:pStyle w:val="ListParagraph"/>
+        <w:numPr>
+          <w:ilvl w:val="0"/>
+          <w:numId w:val="2"/>
+        </w:numPr>
+        <w:rPr>
+          <w:sz w:val="32"/>
+          <w:szCs w:val="32"/>
+        </w:rPr>
+      </w:pPr>
+      <w:r>
+        <w:rPr>
+          <w:sz w:val="32"/>
+          <w:szCs w:val="32"/>
+        </w:rPr>
+        <w:t>Het ruilen van de kaart niet lukt.</w:t>
+      </w:r>
+    </w:p>
+    <w:p>
+      <w:pPr>
+        <w:pStyle w:val="ListParagraph"/>
+        <w:numPr>
+          <w:ilvl w:val="0"/>
+          <w:numId w:val="2"/>
+        </w:numPr>
+        <w:rPr>
+          <w:sz w:val="32"/>
+          <w:szCs w:val="32"/>
+        </w:rPr>
+      </w:pPr>
+      <w:r>
+        <w:rPr>
+          <w:sz w:val="32"/>
+          <w:szCs w:val="32"/>
+        </w:rPr>
+        <w:t>Er een onverwachte error optreed die de test dwarsboomt.</w:t>
+      </w:r>
+    </w:p>
+    <w:p>
+      <w:pPr>
+        <w:rPr>
+          <w:sz w:val="32"/>
+          <w:szCs w:val="32"/>
+        </w:rPr>
+      </w:pPr>
+    </w:p>
+    <w:p>
+      <w:pPr>
+        <w:pStyle w:val="Heading2"/>
+      </w:pPr>
+      <w:r>
+        <w:t>Interactie met het testsubject:</w:t>
+      </w:r>
+    </w:p>
+    <w:p>
+      <w:pPr>
+        <w:pStyle w:val="ListParagraph"/>
+        <w:numPr>
+          <w:ilvl w:val="0"/>
+          <w:numId w:val="2"/>
+        </w:numPr>
+        <w:rPr>
+          <w:sz w:val="32"/>
+          <w:szCs w:val="32"/>
+        </w:rPr>
+      </w:pPr>
+      <w:r>
+        <w:rPr>
+          <w:sz w:val="32"/>
+          <w:szCs w:val="32"/>
+        </w:rPr>
+        <w:t>De tester mag enkel helpen bij het navigeren naar de website en bij het ruilen van de kaarten.</w:t>
+      </w:r>
+    </w:p>
+    <w:p>
+      <w:pPr>
+        <w:pStyle w:val="ListParagraph"/>
+        <w:numPr>
+          <w:ilvl w:val="0"/>
+          <w:numId w:val="2"/>
+        </w:numPr>
+        <w:rPr>
+          <w:sz w:val="32"/>
+          <w:szCs w:val="32"/>
+        </w:rPr>
+      </w:pPr>
+      <w:r>
+        <w:rPr>
+          <w:sz w:val="32"/>
+          <w:szCs w:val="32"/>
+        </w:rPr>
+        <w:t xml:space="preserve">De tester mag niet ingrijpen, tenzij er kritische </w:t>
+      </w:r>
+      <w:proofErr w:type="spellStart"/>
+      <w:r>
+        <w:rPr>
+          <w:sz w:val="32"/>
+          <w:szCs w:val="32"/>
+        </w:rPr>
+        <w:t>errors</w:t>
+      </w:r>
+      <w:proofErr w:type="spellEnd"/>
+      <w:r>
+        <w:rPr>
+          <w:sz w:val="32"/>
+          <w:szCs w:val="32"/>
+        </w:rPr>
+        <w:t xml:space="preserve"> optreden.</w:t>
+      </w:r>
+    </w:p>
+    <w:p>
+      <w:pPr>
+        <w:pStyle w:val="ListParagraph"/>
+        <w:numPr>
+          <w:ilvl w:val="0"/>
+          <w:numId w:val="2"/>
+        </w:numPr>
+        <w:rPr>
+          <w:sz w:val="32"/>
+          <w:szCs w:val="32"/>
+        </w:rPr>
+      </w:pPr>
+      <w:r>
+        <w:rPr>
+          <w:sz w:val="32"/>
+          <w:szCs w:val="32"/>
+        </w:rPr>
+        <w:t>Communicatie met de gebruiker is toegestaan, indien er onduidelijkheid is.</w:t>
+      </w:r>
+    </w:p>
+    <w:p>
+      <w:pPr>
+        <w:rPr>
+          <w:sz w:val="32"/>
+          <w:szCs w:val="32"/>
+        </w:rPr>
+      </w:pPr>
+    </w:p>
+    <w:p>
+      <w:pPr>
+        <w:pStyle w:val="Heading2"/>
+      </w:pPr>
+      <w:r>
+        <w:t>Testdocumentatie:</w:t>
+      </w:r>
+    </w:p>
+    <w:p>
+      <w:pPr>
+        <w:rPr>
+          <w:sz w:val="32"/>
+          <w:szCs w:val="32"/>
+        </w:rPr>
+      </w:pPr>
+      <w:r>
+        <w:rPr>
+          <w:sz w:val="32"/>
+          <w:szCs w:val="32"/>
+        </w:rPr>
+        <w:t>Tijdens de test moet de tester:</w:t>
+      </w:r>
+    </w:p>
+    <w:p>
+      <w:pPr>
+        <w:pStyle w:val="ListParagraph"/>
+        <w:numPr>
+          <w:ilvl w:val="0"/>
+          <w:numId w:val="2"/>
+        </w:numPr>
+        <w:rPr>
+          <w:sz w:val="32"/>
+          <w:szCs w:val="32"/>
+        </w:rPr>
+      </w:pPr>
+      <w:r>
+        <w:rPr>
+          <w:sz w:val="32"/>
+          <w:szCs w:val="32"/>
+        </w:rPr>
+        <w:t>Alle feedback van de gebruiker bijhouden.</w:t>
+      </w:r>
+    </w:p>
+    <w:p>
+      <w:pPr>
+        <w:pStyle w:val="ListParagraph"/>
+        <w:numPr>
+          <w:ilvl w:val="0"/>
+          <w:numId w:val="2"/>
+        </w:numPr>
+        <w:rPr>
+          <w:sz w:val="32"/>
+          <w:szCs w:val="32"/>
+        </w:rPr>
+      </w:pPr>
+      <w:r>
+        <w:rPr>
+          <w:sz w:val="32"/>
+          <w:szCs w:val="32"/>
+        </w:rPr>
+        <w:t xml:space="preserve">Eventuele </w:t>
+      </w:r>
+      <w:proofErr w:type="spellStart"/>
+      <w:r>
+        <w:rPr>
+          <w:sz w:val="32"/>
+          <w:szCs w:val="32"/>
+        </w:rPr>
+        <w:t>errors</w:t>
+      </w:r>
+      <w:proofErr w:type="spellEnd"/>
+      <w:r>
+        <w:rPr>
+          <w:sz w:val="32"/>
+          <w:szCs w:val="32"/>
+        </w:rPr>
+        <w:t xml:space="preserve"> noteren.</w:t>
       </w:r>
     </w:p>
     <w:sectPr>
@@ -170,6 +1207,449 @@
     </w:sectPr>
   </w:body>
 </w:document>
+</file>
+
+<file path=word/numbering.xml><?xml version="1.0" encoding="utf-8"?>
+<w:numbering xmlns:wpc="http://schemas.microsoft.com/office/word/2010/wordprocessingCanvas" xmlns:cx="http://schemas.microsoft.com/office/drawing/2014/chartex" xmlns:cx1="http://schemas.microsoft.com/office/drawing/2015/9/8/chartex" xmlns:cx2="http://schemas.microsoft.com/office/drawing/2015/10/21/chartex" xmlns:cx3="http://schemas.microsoft.com/office/drawing/2016/5/9/chartex" xmlns:cx4="http://schemas.microsoft.com/office/drawing/2016/5/10/chartex" xmlns:cx5="http://schemas.microsoft.com/office/drawing/2016/5/11/chartex" xmlns:cx6="http://schemas.microsoft.com/office/drawing/2016/5/12/chartex" xmlns:cx7="http://schemas.microsoft.com/office/drawing/2016/5/13/chartex" xmlns:cx8="http://schemas.microsoft.com/office/drawing/2016/5/14/chartex" xmlns:mc="http://schemas.openxmlformats.org/markup-compatibility/2006" xmlns:aink="http://schemas.microsoft.com/office/drawing/2016/ink" xmlns:am3d="http://schemas.microsoft.com/office/drawing/2017/model3d" xmlns:o="urn:schemas-microsoft-com:office:office" xmlns:oel="http://schemas.microsoft.com/office/2019/extlst" xmlns:r="http://schemas.openxmlformats.org/officeDocument/2006/relationships" xmlns:m="http://schemas.openxmlformats.org/officeDocument/2006/math" xmlns:v="urn:schemas-microsoft-com:vml" xmlns:wp14="http://schemas.microsoft.com/office/word/2010/wordprocessingDrawing" xmlns:wp="http://schemas.openxmlformats.org/drawingml/2006/wordprocessingDrawing" xmlns:w10="urn:schemas-microsoft-com:office:word" xmlns:w="http://schemas.openxmlformats.org/wordprocessingml/2006/main" xmlns:w14="http://schemas.microsoft.com/office/word/2010/wordml" xmlns:w15="http://schemas.microsoft.com/office/word/2012/wordml" xmlns:w16cex="http://schemas.microsoft.com/office/word/2018/wordml/cex" xmlns:w16cid="http://schemas.microsoft.com/office/word/2016/wordml/cid" xmlns:w16="http://schemas.microsoft.com/office/word/2018/wordml" xmlns:w16du="http://schemas.microsoft.com/office/word/2023/wordml/word16du" xmlns:w16sdtdh="http://schemas.microsoft.com/office/word/2020/wordml/sdtdatahash" xmlns:w16sdtfl="http://schemas.microsoft.com/office/word/2024/wordml/sdtformatlock" xmlns:w16se="http://schemas.microsoft.com/office/word/2015/wordml/symex" xmlns:wpg="http://schemas.microsoft.com/office/word/2010/wordprocessingGroup" xmlns:wpi="http://schemas.microsoft.com/office/word/2010/wordprocessingInk" xmlns:wne="http://schemas.microsoft.com/office/word/2006/wordml" xmlns:wps="http://schemas.microsoft.com/office/word/2010/wordprocessingShape" mc:Ignorable="w14 w15 w16se w16cid w16 w16cex w16sdtdh w16sdtfl w16du wp14">
+  <w:abstractNum w:abstractNumId="0" w15:restartNumberingAfterBreak="0">
+    <w:nsid w:val="082A6F3F"/>
+    <w:multiLevelType w:val="hybridMultilevel"/>
+    <w:tmpl w:val="4FF4AA44"/>
+    <w:lvl w:ilvl="0" w:tplc="46A0F5DA">
+      <w:numFmt w:val="bullet"/>
+      <w:lvlText w:val="-"/>
+      <w:lvlJc w:val="left"/>
+      <w:pPr>
+        <w:ind w:left="720" w:hanging="360"/>
+      </w:pPr>
+      <w:rPr>
+        <w:rFonts w:ascii="Aptos" w:eastAsiaTheme="minorHAnsi" w:hAnsi="Aptos" w:cstheme="minorBidi" w:hint="default"/>
+      </w:rPr>
+    </w:lvl>
+    <w:lvl w:ilvl="1" w:tplc="10000003" w:tentative="1">
+      <w:start w:val="1"/>
+      <w:numFmt w:val="bullet"/>
+      <w:lvlText w:val="o"/>
+      <w:lvlJc w:val="left"/>
+      <w:pPr>
+        <w:ind w:left="1440" w:hanging="360"/>
+      </w:pPr>
+      <w:rPr>
+        <w:rFonts w:ascii="Courier New" w:hAnsi="Courier New" w:cs="Courier New" w:hint="default"/>
+      </w:rPr>
+    </w:lvl>
+    <w:lvl w:ilvl="2" w:tplc="10000005" w:tentative="1">
+      <w:start w:val="1"/>
+      <w:numFmt w:val="bullet"/>
+      <w:lvlText w:val=""/>
+      <w:lvlJc w:val="left"/>
+      <w:pPr>
+        <w:ind w:left="2160" w:hanging="360"/>
+      </w:pPr>
+      <w:rPr>
+        <w:rFonts w:ascii="Wingdings" w:hAnsi="Wingdings" w:hint="default"/>
+      </w:rPr>
+    </w:lvl>
+    <w:lvl w:ilvl="3" w:tplc="10000001" w:tentative="1">
+      <w:start w:val="1"/>
+      <w:numFmt w:val="bullet"/>
+      <w:lvlText w:val=""/>
+      <w:lvlJc w:val="left"/>
+      <w:pPr>
+        <w:ind w:left="2880" w:hanging="360"/>
+      </w:pPr>
+      <w:rPr>
+        <w:rFonts w:ascii="Symbol" w:hAnsi="Symbol" w:hint="default"/>
+      </w:rPr>
+    </w:lvl>
+    <w:lvl w:ilvl="4" w:tplc="10000003" w:tentative="1">
+      <w:start w:val="1"/>
+      <w:numFmt w:val="bullet"/>
+      <w:lvlText w:val="o"/>
+      <w:lvlJc w:val="left"/>
+      <w:pPr>
+        <w:ind w:left="3600" w:hanging="360"/>
+      </w:pPr>
+      <w:rPr>
+        <w:rFonts w:ascii="Courier New" w:hAnsi="Courier New" w:cs="Courier New" w:hint="default"/>
+      </w:rPr>
+    </w:lvl>
+    <w:lvl w:ilvl="5" w:tplc="10000005" w:tentative="1">
+      <w:start w:val="1"/>
+      <w:numFmt w:val="bullet"/>
+      <w:lvlText w:val=""/>
+      <w:lvlJc w:val="left"/>
+      <w:pPr>
+        <w:ind w:left="4320" w:hanging="360"/>
+      </w:pPr>
+      <w:rPr>
+        <w:rFonts w:ascii="Wingdings" w:hAnsi="Wingdings" w:hint="default"/>
+      </w:rPr>
+    </w:lvl>
+    <w:lvl w:ilvl="6" w:tplc="10000001" w:tentative="1">
+      <w:start w:val="1"/>
+      <w:numFmt w:val="bullet"/>
+      <w:lvlText w:val=""/>
+      <w:lvlJc w:val="left"/>
+      <w:pPr>
+        <w:ind w:left="5040" w:hanging="360"/>
+      </w:pPr>
+      <w:rPr>
+        <w:rFonts w:ascii="Symbol" w:hAnsi="Symbol" w:hint="default"/>
+      </w:rPr>
+    </w:lvl>
+    <w:lvl w:ilvl="7" w:tplc="10000003" w:tentative="1">
+      <w:start w:val="1"/>
+      <w:numFmt w:val="bullet"/>
+      <w:lvlText w:val="o"/>
+      <w:lvlJc w:val="left"/>
+      <w:pPr>
+        <w:ind w:left="5760" w:hanging="360"/>
+      </w:pPr>
+      <w:rPr>
+        <w:rFonts w:ascii="Courier New" w:hAnsi="Courier New" w:cs="Courier New" w:hint="default"/>
+      </w:rPr>
+    </w:lvl>
+    <w:lvl w:ilvl="8" w:tplc="10000005" w:tentative="1">
+      <w:start w:val="1"/>
+      <w:numFmt w:val="bullet"/>
+      <w:lvlText w:val=""/>
+      <w:lvlJc w:val="left"/>
+      <w:pPr>
+        <w:ind w:left="6480" w:hanging="360"/>
+      </w:pPr>
+      <w:rPr>
+        <w:rFonts w:ascii="Wingdings" w:hAnsi="Wingdings" w:hint="default"/>
+      </w:rPr>
+    </w:lvl>
+  </w:abstractNum>
+  <w:abstractNum w:abstractNumId="1" w15:restartNumberingAfterBreak="0">
+    <w:nsid w:val="4319647E"/>
+    <w:multiLevelType w:val="hybridMultilevel"/>
+    <w:tmpl w:val="0A30405C"/>
+    <w:lvl w:ilvl="0" w:tplc="10000003">
+      <w:start w:val="1"/>
+      <w:numFmt w:val="bullet"/>
+      <w:lvlText w:val="o"/>
+      <w:lvlJc w:val="left"/>
+      <w:pPr>
+        <w:ind w:left="720" w:hanging="360"/>
+      </w:pPr>
+      <w:rPr>
+        <w:rFonts w:ascii="Courier New" w:hAnsi="Courier New" w:cs="Courier New" w:hint="default"/>
+      </w:rPr>
+    </w:lvl>
+    <w:lvl w:ilvl="1" w:tplc="10000003" w:tentative="1">
+      <w:start w:val="1"/>
+      <w:numFmt w:val="bullet"/>
+      <w:lvlText w:val="o"/>
+      <w:lvlJc w:val="left"/>
+      <w:pPr>
+        <w:ind w:left="1440" w:hanging="360"/>
+      </w:pPr>
+      <w:rPr>
+        <w:rFonts w:ascii="Courier New" w:hAnsi="Courier New" w:cs="Courier New" w:hint="default"/>
+      </w:rPr>
+    </w:lvl>
+    <w:lvl w:ilvl="2" w:tplc="10000005" w:tentative="1">
+      <w:start w:val="1"/>
+      <w:numFmt w:val="bullet"/>
+      <w:lvlText w:val=""/>
+      <w:lvlJc w:val="left"/>
+      <w:pPr>
+        <w:ind w:left="2160" w:hanging="360"/>
+      </w:pPr>
+      <w:rPr>
+        <w:rFonts w:ascii="Wingdings" w:hAnsi="Wingdings" w:hint="default"/>
+      </w:rPr>
+    </w:lvl>
+    <w:lvl w:ilvl="3" w:tplc="10000001" w:tentative="1">
+      <w:start w:val="1"/>
+      <w:numFmt w:val="bullet"/>
+      <w:lvlText w:val=""/>
+      <w:lvlJc w:val="left"/>
+      <w:pPr>
+        <w:ind w:left="2880" w:hanging="360"/>
+      </w:pPr>
+      <w:rPr>
+        <w:rFonts w:ascii="Symbol" w:hAnsi="Symbol" w:hint="default"/>
+      </w:rPr>
+    </w:lvl>
+    <w:lvl w:ilvl="4" w:tplc="10000003" w:tentative="1">
+      <w:start w:val="1"/>
+      <w:numFmt w:val="bullet"/>
+      <w:lvlText w:val="o"/>
+      <w:lvlJc w:val="left"/>
+      <w:pPr>
+        <w:ind w:left="3600" w:hanging="360"/>
+      </w:pPr>
+      <w:rPr>
+        <w:rFonts w:ascii="Courier New" w:hAnsi="Courier New" w:cs="Courier New" w:hint="default"/>
+      </w:rPr>
+    </w:lvl>
+    <w:lvl w:ilvl="5" w:tplc="10000005" w:tentative="1">
+      <w:start w:val="1"/>
+      <w:numFmt w:val="bullet"/>
+      <w:lvlText w:val=""/>
+      <w:lvlJc w:val="left"/>
+      <w:pPr>
+        <w:ind w:left="4320" w:hanging="360"/>
+      </w:pPr>
+      <w:rPr>
+        <w:rFonts w:ascii="Wingdings" w:hAnsi="Wingdings" w:hint="default"/>
+      </w:rPr>
+    </w:lvl>
+    <w:lvl w:ilvl="6" w:tplc="10000001" w:tentative="1">
+      <w:start w:val="1"/>
+      <w:numFmt w:val="bullet"/>
+      <w:lvlText w:val=""/>
+      <w:lvlJc w:val="left"/>
+      <w:pPr>
+        <w:ind w:left="5040" w:hanging="360"/>
+      </w:pPr>
+      <w:rPr>
+        <w:rFonts w:ascii="Symbol" w:hAnsi="Symbol" w:hint="default"/>
+      </w:rPr>
+    </w:lvl>
+    <w:lvl w:ilvl="7" w:tplc="10000003" w:tentative="1">
+      <w:start w:val="1"/>
+      <w:numFmt w:val="bullet"/>
+      <w:lvlText w:val="o"/>
+      <w:lvlJc w:val="left"/>
+      <w:pPr>
+        <w:ind w:left="5760" w:hanging="360"/>
+      </w:pPr>
+      <w:rPr>
+        <w:rFonts w:ascii="Courier New" w:hAnsi="Courier New" w:cs="Courier New" w:hint="default"/>
+      </w:rPr>
+    </w:lvl>
+    <w:lvl w:ilvl="8" w:tplc="10000005" w:tentative="1">
+      <w:start w:val="1"/>
+      <w:numFmt w:val="bullet"/>
+      <w:lvlText w:val=""/>
+      <w:lvlJc w:val="left"/>
+      <w:pPr>
+        <w:ind w:left="6480" w:hanging="360"/>
+      </w:pPr>
+      <w:rPr>
+        <w:rFonts w:ascii="Wingdings" w:hAnsi="Wingdings" w:hint="default"/>
+      </w:rPr>
+    </w:lvl>
+  </w:abstractNum>
+  <w:abstractNum w:abstractNumId="2" w15:restartNumberingAfterBreak="0">
+    <w:nsid w:val="5235149B"/>
+    <w:multiLevelType w:val="hybridMultilevel"/>
+    <w:tmpl w:val="579C69FE"/>
+    <w:lvl w:ilvl="0" w:tplc="679C6962">
+      <w:numFmt w:val="bullet"/>
+      <w:lvlText w:val="-"/>
+      <w:lvlJc w:val="left"/>
+      <w:pPr>
+        <w:ind w:left="720" w:hanging="360"/>
+      </w:pPr>
+      <w:rPr>
+        <w:rFonts w:ascii="Aptos" w:eastAsiaTheme="minorHAnsi" w:hAnsi="Aptos" w:cstheme="minorBidi" w:hint="default"/>
+      </w:rPr>
+    </w:lvl>
+    <w:lvl w:ilvl="1" w:tplc="10000003">
+      <w:start w:val="1"/>
+      <w:numFmt w:val="bullet"/>
+      <w:lvlText w:val="o"/>
+      <w:lvlJc w:val="left"/>
+      <w:pPr>
+        <w:ind w:left="1440" w:hanging="360"/>
+      </w:pPr>
+      <w:rPr>
+        <w:rFonts w:ascii="Courier New" w:hAnsi="Courier New" w:cs="Courier New" w:hint="default"/>
+      </w:rPr>
+    </w:lvl>
+    <w:lvl w:ilvl="2" w:tplc="10000005" w:tentative="1">
+      <w:start w:val="1"/>
+      <w:numFmt w:val="bullet"/>
+      <w:lvlText w:val=""/>
+      <w:lvlJc w:val="left"/>
+      <w:pPr>
+        <w:ind w:left="2160" w:hanging="360"/>
+      </w:pPr>
+      <w:rPr>
+        <w:rFonts w:ascii="Wingdings" w:hAnsi="Wingdings" w:hint="default"/>
+      </w:rPr>
+    </w:lvl>
+    <w:lvl w:ilvl="3" w:tplc="10000001" w:tentative="1">
+      <w:start w:val="1"/>
+      <w:numFmt w:val="bullet"/>
+      <w:lvlText w:val=""/>
+      <w:lvlJc w:val="left"/>
+      <w:pPr>
+        <w:ind w:left="2880" w:hanging="360"/>
+      </w:pPr>
+      <w:rPr>
+        <w:rFonts w:ascii="Symbol" w:hAnsi="Symbol" w:hint="default"/>
+      </w:rPr>
+    </w:lvl>
+    <w:lvl w:ilvl="4" w:tplc="10000003" w:tentative="1">
+      <w:start w:val="1"/>
+      <w:numFmt w:val="bullet"/>
+      <w:lvlText w:val="o"/>
+      <w:lvlJc w:val="left"/>
+      <w:pPr>
+        <w:ind w:left="3600" w:hanging="360"/>
+      </w:pPr>
+      <w:rPr>
+        <w:rFonts w:ascii="Courier New" w:hAnsi="Courier New" w:cs="Courier New" w:hint="default"/>
+      </w:rPr>
+    </w:lvl>
+    <w:lvl w:ilvl="5" w:tplc="10000005" w:tentative="1">
+      <w:start w:val="1"/>
+      <w:numFmt w:val="bullet"/>
+      <w:lvlText w:val=""/>
+      <w:lvlJc w:val="left"/>
+      <w:pPr>
+        <w:ind w:left="4320" w:hanging="360"/>
+      </w:pPr>
+      <w:rPr>
+        <w:rFonts w:ascii="Wingdings" w:hAnsi="Wingdings" w:hint="default"/>
+      </w:rPr>
+    </w:lvl>
+    <w:lvl w:ilvl="6" w:tplc="10000001" w:tentative="1">
+      <w:start w:val="1"/>
+      <w:numFmt w:val="bullet"/>
+      <w:lvlText w:val=""/>
+      <w:lvlJc w:val="left"/>
+      <w:pPr>
+        <w:ind w:left="5040" w:hanging="360"/>
+      </w:pPr>
+      <w:rPr>
+        <w:rFonts w:ascii="Symbol" w:hAnsi="Symbol" w:hint="default"/>
+      </w:rPr>
+    </w:lvl>
+    <w:lvl w:ilvl="7" w:tplc="10000003" w:tentative="1">
+      <w:start w:val="1"/>
+      <w:numFmt w:val="bullet"/>
+      <w:lvlText w:val="o"/>
+      <w:lvlJc w:val="left"/>
+      <w:pPr>
+        <w:ind w:left="5760" w:hanging="360"/>
+      </w:pPr>
+      <w:rPr>
+        <w:rFonts w:ascii="Courier New" w:hAnsi="Courier New" w:cs="Courier New" w:hint="default"/>
+      </w:rPr>
+    </w:lvl>
+    <w:lvl w:ilvl="8" w:tplc="10000005" w:tentative="1">
+      <w:start w:val="1"/>
+      <w:numFmt w:val="bullet"/>
+      <w:lvlText w:val=""/>
+      <w:lvlJc w:val="left"/>
+      <w:pPr>
+        <w:ind w:left="6480" w:hanging="360"/>
+      </w:pPr>
+      <w:rPr>
+        <w:rFonts w:ascii="Wingdings" w:hAnsi="Wingdings" w:hint="default"/>
+      </w:rPr>
+    </w:lvl>
+  </w:abstractNum>
+  <w:abstractNum w:abstractNumId="3" w15:restartNumberingAfterBreak="0">
+    <w:nsid w:val="6FDB7B7C"/>
+    <w:multiLevelType w:val="hybridMultilevel"/>
+    <w:tmpl w:val="9DEAA072"/>
+    <w:lvl w:ilvl="0" w:tplc="1000000F">
+      <w:start w:val="1"/>
+      <w:numFmt w:val="decimal"/>
+      <w:lvlText w:val="%1."/>
+      <w:lvlJc w:val="left"/>
+      <w:pPr>
+        <w:ind w:left="720" w:hanging="360"/>
+      </w:pPr>
+      <w:rPr>
+        <w:rFonts w:hint="default"/>
+      </w:rPr>
+    </w:lvl>
+    <w:lvl w:ilvl="1" w:tplc="10000019" w:tentative="1">
+      <w:start w:val="1"/>
+      <w:numFmt w:val="lowerLetter"/>
+      <w:lvlText w:val="%2."/>
+      <w:lvlJc w:val="left"/>
+      <w:pPr>
+        <w:ind w:left="1440" w:hanging="360"/>
+      </w:pPr>
+    </w:lvl>
+    <w:lvl w:ilvl="2" w:tplc="1000001B" w:tentative="1">
+      <w:start w:val="1"/>
+      <w:numFmt w:val="lowerRoman"/>
+      <w:lvlText w:val="%3."/>
+      <w:lvlJc w:val="right"/>
+      <w:pPr>
+        <w:ind w:left="2160" w:hanging="180"/>
+      </w:pPr>
+    </w:lvl>
+    <w:lvl w:ilvl="3" w:tplc="1000000F" w:tentative="1">
+      <w:start w:val="1"/>
+      <w:numFmt w:val="decimal"/>
+      <w:lvlText w:val="%4."/>
+      <w:lvlJc w:val="left"/>
+      <w:pPr>
+        <w:ind w:left="2880" w:hanging="360"/>
+      </w:pPr>
+    </w:lvl>
+    <w:lvl w:ilvl="4" w:tplc="10000019" w:tentative="1">
+      <w:start w:val="1"/>
+      <w:numFmt w:val="lowerLetter"/>
+      <w:lvlText w:val="%5."/>
+      <w:lvlJc w:val="left"/>
+      <w:pPr>
+        <w:ind w:left="3600" w:hanging="360"/>
+      </w:pPr>
+    </w:lvl>
+    <w:lvl w:ilvl="5" w:tplc="1000001B" w:tentative="1">
+      <w:start w:val="1"/>
+      <w:numFmt w:val="lowerRoman"/>
+      <w:lvlText w:val="%6."/>
+      <w:lvlJc w:val="right"/>
+      <w:pPr>
+        <w:ind w:left="4320" w:hanging="180"/>
+      </w:pPr>
+    </w:lvl>
+    <w:lvl w:ilvl="6" w:tplc="1000000F" w:tentative="1">
+      <w:start w:val="1"/>
+      <w:numFmt w:val="decimal"/>
+      <w:lvlText w:val="%7."/>
+      <w:lvlJc w:val="left"/>
+      <w:pPr>
+        <w:ind w:left="5040" w:hanging="360"/>
+      </w:pPr>
+    </w:lvl>
+    <w:lvl w:ilvl="7" w:tplc="10000019" w:tentative="1">
+      <w:start w:val="1"/>
+      <w:numFmt w:val="lowerLetter"/>
+      <w:lvlText w:val="%8."/>
+      <w:lvlJc w:val="left"/>
+      <w:pPr>
+        <w:ind w:left="5760" w:hanging="360"/>
+      </w:pPr>
+    </w:lvl>
+    <w:lvl w:ilvl="8" w:tplc="1000001B" w:tentative="1">
+      <w:start w:val="1"/>
+      <w:numFmt w:val="lowerRoman"/>
+      <w:lvlText w:val="%9."/>
+      <w:lvlJc w:val="right"/>
+      <w:pPr>
+        <w:ind w:left="6480" w:hanging="180"/>
+      </w:pPr>
+    </w:lvl>
+  </w:abstractNum>
+  <w:num w:numId="1" w16cid:durableId="988024196">
+    <w:abstractNumId w:val="0"/>
+  </w:num>
+  <w:num w:numId="2" w16cid:durableId="557862084">
+    <w:abstractNumId w:val="2"/>
+  </w:num>
+  <w:num w:numId="3" w16cid:durableId="1608268074">
+    <w:abstractNumId w:val="3"/>
+  </w:num>
+  <w:num w:numId="4" w16cid:durableId="627901074">
+    <w:abstractNumId w:val="1"/>
+  </w:num>
+</w:numbering>
 </file>
 
 <file path=word/styles.xml><?xml version="1.0" encoding="utf-8"?>
@@ -605,7 +2085,7 @@
     <w:uiPriority w:val="9"/>
     <w:unhideWhenUsed/>
     <w:qFormat/>
-    <w:rsid w:val="0076606B"/>
+    <w:rsid w:val="0003446C"/>
     <w:pPr>
       <w:keepNext/>
       <w:keepLines/>
@@ -615,7 +2095,7 @@
     <w:rPr>
       <w:rFonts w:asciiTheme="majorHAnsi" w:eastAsiaTheme="majorEastAsia" w:hAnsiTheme="majorHAnsi" w:cstheme="majorBidi"/>
       <w:color w:val="0F4761" w:themeColor="accent1" w:themeShade="BF"/>
-      <w:sz w:val="32"/>
+      <w:sz w:val="40"/>
       <w:szCs w:val="32"/>
     </w:rPr>
   </w:style>
@@ -819,12 +2299,13 @@
     <w:basedOn w:val="DefaultParagraphFont"/>
     <w:link w:val="Heading2"/>
     <w:uiPriority w:val="9"/>
-    <w:rsid w:val="0076606B"/>
+    <w:rsid w:val="0003446C"/>
     <w:rPr>
       <w:rFonts w:asciiTheme="majorHAnsi" w:eastAsiaTheme="majorEastAsia" w:hAnsiTheme="majorHAnsi" w:cstheme="majorBidi"/>
       <w:color w:val="0F4761" w:themeColor="accent1" w:themeShade="BF"/>
-      <w:sz w:val="32"/>
+      <w:sz w:val="40"/>
       <w:szCs w:val="32"/>
+      <w:lang w:val="nl-BE"/>
     </w:rPr>
   </w:style>
   <w:style w:type="character" w:customStyle="1" w:styleId="Heading3Char">

</xml_diff>